<commit_message>
add markdown for josh to edit
</commit_message>
<xml_diff>
--- a/flatiron-app/flatiron_current.docx
+++ b/flatiron-app/flatiron_current.docx
@@ -40,7 +40,6 @@
           <w:szCs w:val="20"/>
         </w:rPr>
       </w:pPr>
-      <w:proofErr w:type="gramStart"/>
       <w:r>
         <w:rPr>
           <w:rFonts w:ascii="Times" w:hAnsi="Times"/>
@@ -49,75 +48,8 @@
           <w:szCs w:val="26"/>
           <w:shd w:val="clear" w:color="auto" w:fill="FFFFFF"/>
         </w:rPr>
-        <w:t xml:space="preserve">An actor, int'l teacher, clown, gardener, painter, </w:t>
-      </w:r>
-      <w:proofErr w:type="spellStart"/>
-      <w:r>
-        <w:rPr>
-          <w:rFonts w:ascii="Times" w:hAnsi="Times"/>
-          <w:color w:val="222222"/>
-          <w:sz w:val="30"/>
-          <w:szCs w:val="26"/>
-          <w:shd w:val="clear" w:color="auto" w:fill="FFFFFF"/>
-        </w:rPr>
-        <w:t>bbq-pitmaster</w:t>
-      </w:r>
-      <w:proofErr w:type="spellEnd"/>
-      <w:r>
-        <w:rPr>
-          <w:rFonts w:ascii="Times" w:hAnsi="Times"/>
-          <w:color w:val="222222"/>
-          <w:sz w:val="30"/>
-          <w:szCs w:val="26"/>
-          <w:shd w:val="clear" w:color="auto" w:fill="FFFFFF"/>
-        </w:rPr>
-        <w:t>, baseball fanatic, former nanny, and "</w:t>
-      </w:r>
-      <w:proofErr w:type="spellStart"/>
-      <w:r>
-        <w:rPr>
-          <w:rFonts w:ascii="Times" w:hAnsi="Times"/>
-          <w:color w:val="222222"/>
-          <w:sz w:val="30"/>
-          <w:szCs w:val="26"/>
-          <w:shd w:val="clear" w:color="auto" w:fill="FFFFFF"/>
-        </w:rPr>
-        <w:t>hungover</w:t>
-      </w:r>
-      <w:proofErr w:type="spellEnd"/>
-      <w:r>
-        <w:rPr>
-          <w:rFonts w:ascii="Times" w:hAnsi="Times"/>
-          <w:color w:val="222222"/>
-          <w:sz w:val="30"/>
-          <w:szCs w:val="26"/>
-          <w:shd w:val="clear" w:color="auto" w:fill="FFFFFF"/>
-        </w:rPr>
-        <w:t xml:space="preserve"> swing man" on </w:t>
-      </w:r>
-      <w:proofErr w:type="spellStart"/>
-      <w:r>
-        <w:rPr>
-          <w:rFonts w:ascii="Times" w:hAnsi="Times"/>
-          <w:color w:val="222222"/>
-          <w:sz w:val="30"/>
-          <w:szCs w:val="26"/>
-          <w:shd w:val="clear" w:color="auto" w:fill="FFFFFF"/>
-        </w:rPr>
-        <w:t>bball</w:t>
-      </w:r>
-      <w:proofErr w:type="spellEnd"/>
-      <w:r>
-        <w:rPr>
-          <w:rFonts w:ascii="Times" w:hAnsi="Times"/>
-          <w:color w:val="222222"/>
-          <w:sz w:val="30"/>
-          <w:szCs w:val="26"/>
-          <w:shd w:val="clear" w:color="auto" w:fill="FFFFFF"/>
-        </w:rPr>
-        <w:t>-court.</w:t>
-      </w:r>
-      <w:proofErr w:type="gramEnd"/>
+        <w:t>An actor, int'l teacher, clown, gardener, painter, bbq-pitmaster, baseball fanatic, former nanny, and "hungover swing man" on bball-court.</w:t>
+      </w:r>
     </w:p>
     <w:p>
       <w:pPr>
@@ -638,15 +570,6 @@
           <w:rFonts w:ascii="Helvetica" w:hAnsi="Helvetica"/>
           <w:color w:val="222222"/>
           <w:sz w:val="30"/>
-          <w:szCs w:val="26"/>
-        </w:rPr>
-        <w:t xml:space="preserve">These classes taught me the value of a ‘problem’. </w:t>
-      </w:r>
-      <w:r>
-        <w:rPr>
-          <w:rFonts w:ascii="Helvetica" w:hAnsi="Helvetica"/>
-          <w:color w:val="222222"/>
-          <w:sz w:val="30"/>
           <w:szCs w:val="22"/>
         </w:rPr>
         <w:t xml:space="preserve">There was constant reflection on what choices were successful and what didn’t work. </w:t>
@@ -1216,27 +1139,7 @@
           <w:sz w:val="30"/>
           <w:szCs w:val="26"/>
         </w:rPr>
-        <w:t>First, I took a course on how to build an HTML/CSS site from scratch. This gave me the impetus to design my own website, “</w:t>
-      </w:r>
-      <w:proofErr w:type="spellStart"/>
-      <w:r>
-        <w:rPr>
-          <w:rFonts w:ascii="Helvetica" w:hAnsi="Helvetica"/>
-          <w:color w:val="222222"/>
-          <w:sz w:val="30"/>
-          <w:szCs w:val="26"/>
-        </w:rPr>
-        <w:t>dodgerredhead.nyc</w:t>
-      </w:r>
-      <w:proofErr w:type="spellEnd"/>
-      <w:r>
-        <w:rPr>
-          <w:rFonts w:ascii="Helvetica" w:hAnsi="Helvetica"/>
-          <w:color w:val="222222"/>
-          <w:sz w:val="30"/>
-          <w:szCs w:val="26"/>
-        </w:rPr>
-        <w:t xml:space="preserve">”, that would function as a </w:t>
+        <w:t xml:space="preserve">First, I took a course on how to build an HTML/CSS site from scratch. This gave me the impetus to design my own website, “dodgerredhead.nyc”, that would function as a </w:t>
       </w:r>
       <w:r>
         <w:rPr>
@@ -1374,47 +1277,7 @@
           <w:sz w:val="30"/>
           <w:szCs w:val="26"/>
         </w:rPr>
-        <w:t xml:space="preserve">moved onto the </w:t>
-      </w:r>
-      <w:proofErr w:type="spellStart"/>
-      <w:r>
-        <w:rPr>
-          <w:rFonts w:ascii="Helvetica" w:hAnsi="Helvetica"/>
-          <w:color w:val="222222"/>
-          <w:sz w:val="30"/>
-          <w:szCs w:val="26"/>
-        </w:rPr>
-        <w:t>Git</w:t>
-      </w:r>
-      <w:proofErr w:type="spellEnd"/>
-      <w:r>
-        <w:rPr>
-          <w:rFonts w:ascii="Helvetica" w:hAnsi="Helvetica"/>
-          <w:color w:val="222222"/>
-          <w:sz w:val="30"/>
-          <w:szCs w:val="26"/>
-        </w:rPr>
-        <w:t xml:space="preserve">, </w:t>
-      </w:r>
-      <w:proofErr w:type="spellStart"/>
-      <w:r>
-        <w:rPr>
-          <w:rFonts w:ascii="Helvetica" w:hAnsi="Helvetica"/>
-          <w:color w:val="222222"/>
-          <w:sz w:val="30"/>
-          <w:szCs w:val="26"/>
-        </w:rPr>
-        <w:t>GitHub</w:t>
-      </w:r>
-      <w:proofErr w:type="spellEnd"/>
-      <w:r>
-        <w:rPr>
-          <w:rFonts w:ascii="Helvetica" w:hAnsi="Helvetica"/>
-          <w:color w:val="222222"/>
-          <w:sz w:val="30"/>
-          <w:szCs w:val="26"/>
-        </w:rPr>
-        <w:t>, Ruby, and Rails sections in the Flatiron Pre</w:t>
+        <w:t>moved onto the Git, GitHub, Ruby, and Rails sections in the Flatiron Pre</w:t>
       </w:r>
       <w:r>
         <w:rPr>
@@ -1495,19 +1358,8 @@
           <w:sz w:val="30"/>
           <w:szCs w:val="26"/>
         </w:rPr>
-        <w:t xml:space="preserve">commits up to </w:t>
-      </w:r>
-      <w:proofErr w:type="spellStart"/>
-      <w:r>
-        <w:rPr>
-          <w:rFonts w:ascii="Helvetica" w:hAnsi="Helvetica"/>
-          <w:color w:val="222222"/>
-          <w:sz w:val="30"/>
-          <w:szCs w:val="26"/>
-        </w:rPr>
-        <w:t>GitHub</w:t>
-      </w:r>
-      <w:proofErr w:type="spellEnd"/>
+        <w:t>commits up to GitHub</w:t>
+      </w:r>
       <w:r>
         <w:rPr>
           <w:rFonts w:ascii="Helvetica" w:hAnsi="Helvetica"/>
@@ -1961,36 +1813,16 @@
           <w:sz w:val="30"/>
           <w:szCs w:val="26"/>
         </w:rPr>
-        <w:t xml:space="preserve">I studied in the Meisner Extension, part of NYU </w:t>
-      </w:r>
-      <w:proofErr w:type="spellStart"/>
-      <w:r>
-        <w:rPr>
-          <w:rFonts w:ascii="Helvetica" w:hAnsi="Helvetica"/>
-          <w:color w:val="222222"/>
-          <w:sz w:val="30"/>
-          <w:szCs w:val="26"/>
-        </w:rPr>
-        <w:t>T</w:t>
-      </w:r>
-      <w:r>
-        <w:rPr>
-          <w:rFonts w:ascii="Helvetica" w:hAnsi="Helvetica"/>
-          <w:color w:val="222222"/>
-          <w:sz w:val="30"/>
-          <w:szCs w:val="26"/>
-        </w:rPr>
-        <w:t>isch’s</w:t>
-      </w:r>
-      <w:proofErr w:type="spellEnd"/>
-      <w:r>
-        <w:rPr>
-          <w:rFonts w:ascii="Helvetica" w:hAnsi="Helvetica"/>
-          <w:color w:val="222222"/>
-          <w:sz w:val="30"/>
-          <w:szCs w:val="26"/>
-        </w:rPr>
-        <w:t xml:space="preserve"> rigorous studio program.</w:t>
+        <w:t>I studied in the Meisner Extension, part of NYU T</w:t>
+      </w:r>
+      <w:r>
+        <w:rPr>
+          <w:rFonts w:ascii="Helvetica" w:hAnsi="Helvetica"/>
+          <w:color w:val="222222"/>
+          <w:sz w:val="30"/>
+          <w:szCs w:val="26"/>
+        </w:rPr>
+        <w:t>isch’s rigorous studio program.</w:t>
       </w:r>
       <w:r>
         <w:rPr>
@@ -2194,23 +2026,104 @@
           <w:sz w:val="30"/>
           <w:szCs w:val="22"/>
         </w:rPr>
-        <w:t xml:space="preserve">the NGO Zara </w:t>
-      </w:r>
-      <w:proofErr w:type="spellStart"/>
-      <w:r>
-        <w:rPr>
-          <w:rFonts w:ascii="Helvetica" w:hAnsi="Helvetica"/>
-          <w:color w:val="222222"/>
-          <w:sz w:val="30"/>
-          <w:szCs w:val="22"/>
-        </w:rPr>
-        <w:t>Aina</w:t>
-      </w:r>
-      <w:proofErr w:type="spellEnd"/>
-      <w:r>
-        <w:rPr>
-          <w:rFonts w:ascii="Helvetica" w:hAnsi="Helvetica"/>
-          <w:color w:val="222222"/>
+        <w:t xml:space="preserve">the NGO Zara Aina </w:t>
+      </w:r>
+      <w:r>
+        <w:rPr>
+          <w:rFonts w:ascii="Helvetica" w:hAnsi="Helvetica"/>
+          <w:sz w:val="30"/>
+          <w:szCs w:val="22"/>
+        </w:rPr>
+        <w:t xml:space="preserve">(which translates </w:t>
+      </w:r>
+      <w:r>
+        <w:rPr>
+          <w:rFonts w:ascii="Helvetica" w:hAnsi="Helvetica"/>
+          <w:sz w:val="30"/>
+          <w:szCs w:val="22"/>
+        </w:rPr>
+        <w:t xml:space="preserve">in English </w:t>
+      </w:r>
+      <w:r>
+        <w:rPr>
+          <w:rFonts w:ascii="Helvetica" w:hAnsi="Helvetica"/>
+          <w:sz w:val="30"/>
+          <w:szCs w:val="22"/>
+        </w:rPr>
+        <w:t>to “Share Life”)</w:t>
+      </w:r>
+      <w:r>
+        <w:rPr>
+          <w:rFonts w:ascii="Helvetica" w:hAnsi="Helvetica"/>
+          <w:color w:val="222222"/>
+          <w:sz w:val="30"/>
+          <w:szCs w:val="22"/>
+        </w:rPr>
+        <w:t xml:space="preserve"> took me to Madagascar </w:t>
+      </w:r>
+      <w:r>
+        <w:rPr>
+          <w:rFonts w:ascii="Helvetica" w:hAnsi="Helvetica"/>
+          <w:color w:val="222222"/>
+          <w:sz w:val="30"/>
+          <w:szCs w:val="22"/>
+        </w:rPr>
+        <w:t xml:space="preserve">for six weeks </w:t>
+      </w:r>
+      <w:r>
+        <w:rPr>
+          <w:rFonts w:ascii="Helvetica" w:hAnsi="Helvetica"/>
+          <w:color w:val="222222"/>
+          <w:sz w:val="30"/>
+          <w:szCs w:val="22"/>
+        </w:rPr>
+        <w:t xml:space="preserve">as part of a team that developed </w:t>
+      </w:r>
+      <w:r>
+        <w:rPr>
+          <w:rFonts w:ascii="Helvetica" w:hAnsi="Helvetica"/>
+          <w:color w:val="222222"/>
+          <w:sz w:val="30"/>
+          <w:szCs w:val="22"/>
+        </w:rPr>
+        <w:t xml:space="preserve">and led </w:t>
+      </w:r>
+      <w:r>
+        <w:rPr>
+          <w:rFonts w:ascii="Helvetica" w:hAnsi="Helvetica"/>
+          <w:color w:val="222222"/>
+          <w:sz w:val="30"/>
+          <w:szCs w:val="22"/>
+        </w:rPr>
+        <w:t xml:space="preserve">theater programming </w:t>
+      </w:r>
+      <w:r>
+        <w:rPr>
+          <w:rFonts w:ascii="Helvetica" w:hAnsi="Helvetica"/>
+          <w:sz w:val="30"/>
+          <w:szCs w:val="22"/>
+        </w:rPr>
+        <w:t xml:space="preserve">intended to engage at-risk Malagasy children. The children selected to be a part of the program were aged 10-14 years old and are prone to </w:t>
+      </w:r>
+      <w:r>
+        <w:rPr>
+          <w:rFonts w:ascii="Helvetica" w:hAnsi="Helvetica"/>
+          <w:sz w:val="30"/>
+          <w:szCs w:val="22"/>
+        </w:rPr>
+        <w:t>abject poverty, abuse and homelessness</w:t>
+      </w:r>
+      <w:r>
+        <w:rPr>
+          <w:rFonts w:ascii="Helvetica" w:hAnsi="Helvetica"/>
+          <w:sz w:val="30"/>
+          <w:szCs w:val="22"/>
+        </w:rPr>
+        <w:t>. My work with Zara Aina</w:t>
+      </w:r>
+      <w:r>
+        <w:rPr>
+          <w:rFonts w:ascii="Helvetica" w:hAnsi="Helvetica"/>
           <w:sz w:val="30"/>
           <w:szCs w:val="22"/>
         </w:rPr>
@@ -2222,117 +2135,6 @@
           <w:sz w:val="30"/>
           <w:szCs w:val="22"/>
         </w:rPr>
-        <w:t xml:space="preserve">(which translates </w:t>
-      </w:r>
-      <w:r>
-        <w:rPr>
-          <w:rFonts w:ascii="Helvetica" w:hAnsi="Helvetica"/>
-          <w:sz w:val="30"/>
-          <w:szCs w:val="22"/>
-        </w:rPr>
-        <w:t xml:space="preserve">in English </w:t>
-      </w:r>
-      <w:r>
-        <w:rPr>
-          <w:rFonts w:ascii="Helvetica" w:hAnsi="Helvetica"/>
-          <w:sz w:val="30"/>
-          <w:szCs w:val="22"/>
-        </w:rPr>
-        <w:t>to “Share Life”)</w:t>
-      </w:r>
-      <w:r>
-        <w:rPr>
-          <w:rFonts w:ascii="Helvetica" w:hAnsi="Helvetica"/>
-          <w:color w:val="222222"/>
-          <w:sz w:val="30"/>
-          <w:szCs w:val="22"/>
-        </w:rPr>
-        <w:t xml:space="preserve"> took me to Madagascar </w:t>
-      </w:r>
-      <w:r>
-        <w:rPr>
-          <w:rFonts w:ascii="Helvetica" w:hAnsi="Helvetica"/>
-          <w:color w:val="222222"/>
-          <w:sz w:val="30"/>
-          <w:szCs w:val="22"/>
-        </w:rPr>
-        <w:t xml:space="preserve">for six weeks </w:t>
-      </w:r>
-      <w:r>
-        <w:rPr>
-          <w:rFonts w:ascii="Helvetica" w:hAnsi="Helvetica"/>
-          <w:color w:val="222222"/>
-          <w:sz w:val="30"/>
-          <w:szCs w:val="22"/>
-        </w:rPr>
-        <w:t xml:space="preserve">as part of a team that developed </w:t>
-      </w:r>
-      <w:r>
-        <w:rPr>
-          <w:rFonts w:ascii="Helvetica" w:hAnsi="Helvetica"/>
-          <w:color w:val="222222"/>
-          <w:sz w:val="30"/>
-          <w:szCs w:val="22"/>
-        </w:rPr>
-        <w:t xml:space="preserve">and led </w:t>
-      </w:r>
-      <w:r>
-        <w:rPr>
-          <w:rFonts w:ascii="Helvetica" w:hAnsi="Helvetica"/>
-          <w:color w:val="222222"/>
-          <w:sz w:val="30"/>
-          <w:szCs w:val="22"/>
-        </w:rPr>
-        <w:t xml:space="preserve">theater programming </w:t>
-      </w:r>
-      <w:r>
-        <w:rPr>
-          <w:rFonts w:ascii="Helvetica" w:hAnsi="Helvetica"/>
-          <w:sz w:val="30"/>
-          <w:szCs w:val="22"/>
-        </w:rPr>
-        <w:t xml:space="preserve">intended to engage at-risk Malagasy children. The children selected to be a part of the program were aged 10-14 years old and are prone to </w:t>
-      </w:r>
-      <w:r>
-        <w:rPr>
-          <w:rFonts w:ascii="Helvetica" w:hAnsi="Helvetica"/>
-          <w:sz w:val="30"/>
-          <w:szCs w:val="22"/>
-        </w:rPr>
-        <w:t>abject poverty, abuse and homelessness</w:t>
-      </w:r>
-      <w:r>
-        <w:rPr>
-          <w:rFonts w:ascii="Helvetica" w:hAnsi="Helvetica"/>
-          <w:sz w:val="30"/>
-          <w:szCs w:val="22"/>
-        </w:rPr>
-        <w:t xml:space="preserve">. My work with Zara </w:t>
-      </w:r>
-      <w:proofErr w:type="spellStart"/>
-      <w:r>
-        <w:rPr>
-          <w:rFonts w:ascii="Helvetica" w:hAnsi="Helvetica"/>
-          <w:sz w:val="30"/>
-          <w:szCs w:val="22"/>
-        </w:rPr>
-        <w:t>Aina</w:t>
-      </w:r>
-      <w:proofErr w:type="spellEnd"/>
-      <w:r>
-        <w:rPr>
-          <w:rFonts w:ascii="Helvetica" w:hAnsi="Helvetica"/>
-          <w:sz w:val="30"/>
-          <w:szCs w:val="22"/>
-        </w:rPr>
-        <w:t xml:space="preserve"> </w:t>
-      </w:r>
-      <w:r>
-        <w:rPr>
-          <w:rFonts w:ascii="Helvetica" w:hAnsi="Helvetica"/>
-          <w:sz w:val="30"/>
-          <w:szCs w:val="22"/>
-        </w:rPr>
         <w:t>helps</w:t>
       </w:r>
       <w:r>
@@ -2350,27 +2152,7 @@
           <w:sz w:val="30"/>
           <w:szCs w:val="26"/>
         </w:rPr>
-        <w:t xml:space="preserve">Since Zara </w:t>
-      </w:r>
-      <w:proofErr w:type="spellStart"/>
-      <w:r>
-        <w:rPr>
-          <w:rFonts w:ascii="Helvetica" w:hAnsi="Helvetica"/>
-          <w:color w:val="222222"/>
-          <w:sz w:val="30"/>
-          <w:szCs w:val="26"/>
-        </w:rPr>
-        <w:t>Aina’s</w:t>
-      </w:r>
-      <w:proofErr w:type="spellEnd"/>
-      <w:r>
-        <w:rPr>
-          <w:rFonts w:ascii="Helvetica" w:hAnsi="Helvetica"/>
-          <w:color w:val="222222"/>
-          <w:sz w:val="30"/>
-          <w:szCs w:val="26"/>
-        </w:rPr>
-        <w:t xml:space="preserve"> inception in 2012, I have worn many hats and </w:t>
+        <w:t xml:space="preserve">Since Zara Aina’s inception in 2012, I have worn many hats and </w:t>
       </w:r>
       <w:r>
         <w:rPr>
@@ -2637,27 +2419,7 @@
           <w:sz w:val="30"/>
           <w:szCs w:val="22"/>
         </w:rPr>
-        <w:t xml:space="preserve">In February of 2015 Good Eggs underwent a restructure that resulted in the company </w:t>
-      </w:r>
-      <w:proofErr w:type="gramStart"/>
-      <w:r>
-        <w:rPr>
-          <w:rFonts w:ascii="Times" w:hAnsi="Times"/>
-          <w:color w:val="222222"/>
-          <w:sz w:val="30"/>
-          <w:szCs w:val="22"/>
-        </w:rPr>
-        <w:t>laying</w:t>
-      </w:r>
-      <w:proofErr w:type="gramEnd"/>
-      <w:r>
-        <w:rPr>
-          <w:rFonts w:ascii="Times" w:hAnsi="Times"/>
-          <w:color w:val="222222"/>
-          <w:sz w:val="30"/>
-          <w:szCs w:val="22"/>
-        </w:rPr>
-        <w:t xml:space="preserve"> off 20% of the wok</w:t>
+        <w:t>In February of 2015 Good Eggs underwent a restructure that resulted in the company laying off 20% of the wok</w:t>
       </w:r>
       <w:r>
         <w:rPr>
@@ -2721,27 +2483,7 @@
           <w:sz w:val="40"/>
           <w:szCs w:val="20"/>
         </w:rPr>
-        <w:t>The ability to think in a structured way, both creatively and quantitatively, to solve complex problems is an important element of being a successful developer. Can you tell us anything that demonstrates your abilities in that realm? (</w:t>
-      </w:r>
-      <w:proofErr w:type="gramStart"/>
-      <w:r>
-        <w:rPr>
-          <w:rFonts w:ascii="Times" w:hAnsi="Times"/>
-          <w:b/>
-          <w:sz w:val="40"/>
-          <w:szCs w:val="20"/>
-        </w:rPr>
-        <w:t>anything</w:t>
-      </w:r>
-      <w:proofErr w:type="gramEnd"/>
-      <w:r>
-        <w:rPr>
-          <w:rFonts w:ascii="Times" w:hAnsi="Times"/>
-          <w:b/>
-          <w:sz w:val="40"/>
-          <w:szCs w:val="20"/>
-        </w:rPr>
-        <w:t xml:space="preserve"> from standardized test scores to experience playing a musical instrument counts) *</w:t>
+        <w:t>The ability to think in a structured way, both creatively and quantitatively, to solve complex problems is an important element of being a successful developer. Can you tell us anything that demonstrates your abilities in that realm? (anything from standardized test scores to experience playing a musical instrument counts) *</w:t>
       </w:r>
     </w:p>
     <w:p>
@@ -2823,19 +2565,8 @@
           <w:sz w:val="30"/>
           <w:szCs w:val="26"/>
         </w:rPr>
-        <w:t xml:space="preserve"> Zara </w:t>
-      </w:r>
-      <w:proofErr w:type="spellStart"/>
-      <w:r>
-        <w:rPr>
-          <w:rFonts w:ascii="Helvetica" w:hAnsi="Helvetica"/>
-          <w:color w:val="222222"/>
-          <w:sz w:val="30"/>
-          <w:szCs w:val="26"/>
-        </w:rPr>
-        <w:t>Aina</w:t>
-      </w:r>
-      <w:proofErr w:type="spellEnd"/>
+        <w:t xml:space="preserve"> Zara Aina</w:t>
+      </w:r>
       <w:r>
         <w:rPr>
           <w:rFonts w:ascii="Helvetica" w:hAnsi="Helvetica"/>
@@ -2951,21 +2682,12 @@
         </w:rPr>
         <w:t xml:space="preserve">confident learners who are better prepared to participate actively in their education, community and social lives. </w:t>
       </w:r>
-      <w:proofErr w:type="gramStart"/>
-      <w:r>
-        <w:rPr>
-          <w:rFonts w:ascii="Helvetica" w:hAnsi="Helvetica"/>
-          <w:sz w:val="30"/>
-        </w:rPr>
-        <w:t>Through  thinking</w:t>
-      </w:r>
-      <w:proofErr w:type="gramEnd"/>
-      <w:r>
-        <w:rPr>
-          <w:rFonts w:ascii="Helvetica" w:hAnsi="Helvetica"/>
-          <w:sz w:val="30"/>
-        </w:rPr>
-        <w:t xml:space="preserve"> creatively and</w:t>
+      <w:r>
+        <w:rPr>
+          <w:rFonts w:ascii="Helvetica" w:hAnsi="Helvetica"/>
+          <w:sz w:val="30"/>
+        </w:rPr>
+        <w:t>Through  thinking creatively and</w:t>
       </w:r>
       <w:r>
         <w:rPr>
@@ -3021,27 +2743,7 @@
           <w:sz w:val="30"/>
           <w:szCs w:val="26"/>
         </w:rPr>
-        <w:t xml:space="preserve">Zara </w:t>
-      </w:r>
-      <w:proofErr w:type="spellStart"/>
-      <w:r>
-        <w:rPr>
-          <w:rFonts w:ascii="Helvetica" w:hAnsi="Helvetica"/>
-          <w:color w:val="222222"/>
-          <w:sz w:val="30"/>
-          <w:szCs w:val="26"/>
-        </w:rPr>
-        <w:t>Aina’s</w:t>
-      </w:r>
-      <w:proofErr w:type="spellEnd"/>
-      <w:r>
-        <w:rPr>
-          <w:rFonts w:ascii="Helvetica" w:hAnsi="Helvetica"/>
-          <w:color w:val="222222"/>
-          <w:sz w:val="30"/>
-          <w:szCs w:val="26"/>
-        </w:rPr>
-        <w:t xml:space="preserve"> </w:t>
+        <w:t xml:space="preserve">Zara Aina’s </w:t>
       </w:r>
       <w:r>
         <w:rPr>
@@ -3333,27 +3035,7 @@
           <w:sz w:val="30"/>
           <w:szCs w:val="26"/>
         </w:rPr>
-        <w:t xml:space="preserve"> who participate in Zara </w:t>
-      </w:r>
-      <w:proofErr w:type="spellStart"/>
-      <w:r>
-        <w:rPr>
-          <w:rFonts w:ascii="Helvetica" w:hAnsi="Helvetica"/>
-          <w:color w:val="222222"/>
-          <w:sz w:val="30"/>
-          <w:szCs w:val="26"/>
-        </w:rPr>
-        <w:t>Aina</w:t>
-      </w:r>
-      <w:proofErr w:type="spellEnd"/>
-      <w:r>
-        <w:rPr>
-          <w:rFonts w:ascii="Helvetica" w:hAnsi="Helvetica"/>
-          <w:color w:val="222222"/>
-          <w:sz w:val="30"/>
-          <w:szCs w:val="26"/>
-        </w:rPr>
-        <w:t xml:space="preserve"> need</w:t>
+        <w:t xml:space="preserve"> who participate in Zara Aina need</w:t>
       </w:r>
       <w:r>
         <w:rPr>
@@ -3445,27 +3127,7 @@
           <w:sz w:val="30"/>
           <w:szCs w:val="26"/>
         </w:rPr>
-        <w:t xml:space="preserve"> to be more involved in Zara </w:t>
-      </w:r>
-      <w:proofErr w:type="spellStart"/>
-      <w:r>
-        <w:rPr>
-          <w:rFonts w:ascii="Helvetica" w:hAnsi="Helvetica"/>
-          <w:color w:val="222222"/>
-          <w:sz w:val="30"/>
-          <w:szCs w:val="26"/>
-        </w:rPr>
-        <w:t>Aina’s</w:t>
-      </w:r>
-      <w:proofErr w:type="spellEnd"/>
-      <w:r>
-        <w:rPr>
-          <w:rFonts w:ascii="Helvetica" w:hAnsi="Helvetica"/>
-          <w:color w:val="222222"/>
-          <w:sz w:val="30"/>
-          <w:szCs w:val="26"/>
-        </w:rPr>
-        <w:t xml:space="preserve"> programming. </w:t>
+        <w:t xml:space="preserve"> to be more involved in Zara Aina’s programming. </w:t>
       </w:r>
       <w:r>
         <w:rPr>
@@ -3613,27 +3275,7 @@
           <w:sz w:val="30"/>
           <w:szCs w:val="26"/>
         </w:rPr>
-        <w:t xml:space="preserve">One night, while cleaning up the house after rehearsal we noticed that two of our </w:t>
-      </w:r>
-      <w:proofErr w:type="spellStart"/>
-      <w:r>
-        <w:rPr>
-          <w:rFonts w:ascii="Helvetica" w:hAnsi="Helvetica"/>
-          <w:color w:val="222222"/>
-          <w:sz w:val="30"/>
-          <w:szCs w:val="26"/>
-        </w:rPr>
-        <w:t>Ipods</w:t>
-      </w:r>
-      <w:proofErr w:type="spellEnd"/>
-      <w:r>
-        <w:rPr>
-          <w:rFonts w:ascii="Helvetica" w:hAnsi="Helvetica"/>
-          <w:color w:val="222222"/>
-          <w:sz w:val="30"/>
-          <w:szCs w:val="26"/>
-        </w:rPr>
-        <w:t xml:space="preserve"> had gone missing. After turning the house upside down, </w:t>
+        <w:t xml:space="preserve">One night, while cleaning up the house after rehearsal we noticed that two of our Ipods had gone missing. After turning the house upside down, </w:t>
       </w:r>
       <w:r>
         <w:rPr>
@@ -4356,19 +3998,8 @@
           <w:sz w:val="30"/>
           <w:szCs w:val="26"/>
         </w:rPr>
-        <w:t xml:space="preserve">returned the </w:t>
-      </w:r>
-      <w:proofErr w:type="spellStart"/>
-      <w:r>
-        <w:rPr>
-          <w:rFonts w:ascii="Helvetica" w:hAnsi="Helvetica"/>
-          <w:color w:val="222222"/>
-          <w:sz w:val="30"/>
-          <w:szCs w:val="26"/>
-        </w:rPr>
-        <w:t>Ipods</w:t>
-      </w:r>
-      <w:proofErr w:type="spellEnd"/>
+        <w:t>returned the Ipods</w:t>
+      </w:r>
       <w:r>
         <w:rPr>
           <w:rFonts w:ascii="Helvetica" w:hAnsi="Helvetica"/>
@@ -4403,23 +4034,7 @@
           <w:rFonts w:ascii="Helvetica" w:hAnsi="Helvetica"/>
           <w:sz w:val="30"/>
         </w:rPr>
-        <w:t xml:space="preserve">trust that Zara </w:t>
-      </w:r>
-      <w:proofErr w:type="spellStart"/>
-      <w:r>
-        <w:rPr>
-          <w:rFonts w:ascii="Helvetica" w:hAnsi="Helvetica"/>
-          <w:sz w:val="30"/>
-        </w:rPr>
-        <w:t>Aina’s</w:t>
-      </w:r>
-      <w:proofErr w:type="spellEnd"/>
-      <w:r>
-        <w:rPr>
-          <w:rFonts w:ascii="Helvetica" w:hAnsi="Helvetica"/>
-          <w:sz w:val="30"/>
-        </w:rPr>
-        <w:t xml:space="preserve"> work helps to build between the instructors and the students</w:t>
+        <w:t>trust that Zara Aina’s work helps to build between the instructors and the students</w:t>
       </w:r>
       <w:r>
         <w:rPr>
@@ -4440,23 +4055,7 @@
           <w:rFonts w:ascii="Helvetica" w:hAnsi="Helvetica"/>
           <w:sz w:val="30"/>
         </w:rPr>
-        <w:t xml:space="preserve"> Zara </w:t>
-      </w:r>
-      <w:proofErr w:type="spellStart"/>
-      <w:r>
-        <w:rPr>
-          <w:rFonts w:ascii="Helvetica" w:hAnsi="Helvetica"/>
-          <w:sz w:val="30"/>
-        </w:rPr>
-        <w:t>Aina</w:t>
-      </w:r>
-      <w:proofErr w:type="spellEnd"/>
-      <w:r>
-        <w:rPr>
-          <w:rFonts w:ascii="Helvetica" w:hAnsi="Helvetica"/>
-          <w:sz w:val="30"/>
-        </w:rPr>
-        <w:t xml:space="preserve"> a transformational program.  </w:t>
+        <w:t xml:space="preserve"> Zara Aina a transformational program.  </w:t>
       </w:r>
     </w:p>
     <w:p>

</xml_diff>